<commit_message>
Signed-off-by: David Gohel <david.gohel@gmail.com>
</commit_message>
<xml_diff>
--- a/inst/templates/EMPTY_DOC.docx
+++ b/inst/templates/EMPTY_DOC.docx
@@ -209,12 +209,12 @@
   <w:abstractNum w:abstractNumId="1">
     <w:nsid w:val="38223D37"/>
     <w:multiLevelType w:val="hybridMultilevel"/>
-    <w:tmpl w:val="5B4E1C68"/>
-    <w:lvl w:ilvl="0" w:tplc="B4C47B8E">
+    <w:tmpl w:val="4FB0A4BC"/>
+    <w:lvl w:ilvl="0" w:tplc="56684908">
       <w:start w:val="1"/>
       <w:numFmt w:val="decimal"/>
       <w:pStyle w:val="rPlotLegend"/>
-      <w:lvlText w:val="figure %1 : "/>
+      <w:lvlText w:val="Graph %1 : "/>
       <w:lvlJc w:val="left"/>
       <w:pPr>
         <w:ind w:left="720" w:hanging="360"/>
@@ -297,6 +297,96 @@
     </w:lvl>
   </w:abstractNum>
   <w:abstractNum w:abstractNumId="2">
+    <w:nsid w:val="42BD0D63"/>
+    <w:multiLevelType w:val="hybridMultilevel"/>
+    <w:tmpl w:val="A1FA8A8C"/>
+    <w:lvl w:ilvl="0" w:tplc="D34A72E0">
+      <w:start w:val="1"/>
+      <w:numFmt w:val="decimal"/>
+      <w:pStyle w:val="rTableLegend"/>
+      <w:lvlText w:val="Table %1 : "/>
+      <w:lvlJc w:val="left"/>
+      <w:pPr>
+        <w:ind w:left="1080" w:hanging="360"/>
+      </w:pPr>
+      <w:rPr>
+        <w:rFonts w:hint="default"/>
+      </w:rPr>
+    </w:lvl>
+    <w:lvl w:ilvl="1" w:tplc="040C0019" w:tentative="1">
+      <w:start w:val="1"/>
+      <w:numFmt w:val="lowerLetter"/>
+      <w:lvlText w:val="%2."/>
+      <w:lvlJc w:val="left"/>
+      <w:pPr>
+        <w:ind w:left="1800" w:hanging="360"/>
+      </w:pPr>
+    </w:lvl>
+    <w:lvl w:ilvl="2" w:tplc="040C001B" w:tentative="1">
+      <w:start w:val="1"/>
+      <w:numFmt w:val="lowerRoman"/>
+      <w:lvlText w:val="%3."/>
+      <w:lvlJc w:val="right"/>
+      <w:pPr>
+        <w:ind w:left="2520" w:hanging="180"/>
+      </w:pPr>
+    </w:lvl>
+    <w:lvl w:ilvl="3" w:tplc="040C000F" w:tentative="1">
+      <w:start w:val="1"/>
+      <w:numFmt w:val="decimal"/>
+      <w:lvlText w:val="%4."/>
+      <w:lvlJc w:val="left"/>
+      <w:pPr>
+        <w:ind w:left="3240" w:hanging="360"/>
+      </w:pPr>
+    </w:lvl>
+    <w:lvl w:ilvl="4" w:tplc="040C0019" w:tentative="1">
+      <w:start w:val="1"/>
+      <w:numFmt w:val="lowerLetter"/>
+      <w:lvlText w:val="%5."/>
+      <w:lvlJc w:val="left"/>
+      <w:pPr>
+        <w:ind w:left="3960" w:hanging="360"/>
+      </w:pPr>
+    </w:lvl>
+    <w:lvl w:ilvl="5" w:tplc="040C001B" w:tentative="1">
+      <w:start w:val="1"/>
+      <w:numFmt w:val="lowerRoman"/>
+      <w:lvlText w:val="%6."/>
+      <w:lvlJc w:val="right"/>
+      <w:pPr>
+        <w:ind w:left="4680" w:hanging="180"/>
+      </w:pPr>
+    </w:lvl>
+    <w:lvl w:ilvl="6" w:tplc="040C000F" w:tentative="1">
+      <w:start w:val="1"/>
+      <w:numFmt w:val="decimal"/>
+      <w:lvlText w:val="%7."/>
+      <w:lvlJc w:val="left"/>
+      <w:pPr>
+        <w:ind w:left="5400" w:hanging="360"/>
+      </w:pPr>
+    </w:lvl>
+    <w:lvl w:ilvl="7" w:tplc="040C0019" w:tentative="1">
+      <w:start w:val="1"/>
+      <w:numFmt w:val="lowerLetter"/>
+      <w:lvlText w:val="%8."/>
+      <w:lvlJc w:val="left"/>
+      <w:pPr>
+        <w:ind w:left="6120" w:hanging="360"/>
+      </w:pPr>
+    </w:lvl>
+    <w:lvl w:ilvl="8" w:tplc="040C001B" w:tentative="1">
+      <w:start w:val="1"/>
+      <w:numFmt w:val="lowerRoman"/>
+      <w:lvlText w:val="%9."/>
+      <w:lvlJc w:val="right"/>
+      <w:pPr>
+        <w:ind w:left="6840" w:hanging="180"/>
+      </w:pPr>
+    </w:lvl>
+  </w:abstractNum>
+  <w:abstractNum w:abstractNumId="3">
     <w:nsid w:val="5F35389C"/>
     <w:multiLevelType w:val="hybridMultilevel"/>
     <w:tmpl w:val="E990CB8C"/>
@@ -477,6 +567,9 @@
     <w:abstractNumId w:val="1"/>
   </w:num>
   <w:num w:numId="14">
+    <w:abstractNumId w:val="3"/>
+  </w:num>
+  <w:num w:numId="15">
     <w:abstractNumId w:val="2"/>
   </w:num>
 </w:numbering>
@@ -1513,9 +1606,8 @@
   </w:style>
   <w:style w:type="paragraph" w:customStyle="1" w:styleId="rPlotLegend">
     <w:name w:val="rPlotLegend"/>
-    <w:basedOn w:val="Normal"/>
-    <w:qFormat/>
-    <w:rsid w:val="00B01011"/>
+    <w:qFormat/>
+    <w:rsid w:val="00122131"/>
     <w:pPr>
       <w:numPr>
         <w:numId w:val="13"/>
@@ -1634,9 +1726,19 @@
   </w:style>
   <w:style w:type="paragraph" w:customStyle="1" w:styleId="rTableLegend">
     <w:name w:val="rTableLegend"/>
-    <w:basedOn w:val="rPlotLegend"/>
-    <w:qFormat/>
-    <w:rsid w:val="00021F71"/>
+    <w:qFormat/>
+    <w:rsid w:val="00122131"/>
+    <w:pPr>
+      <w:numPr>
+        <w:numId w:val="15"/>
+      </w:numPr>
+    </w:pPr>
+    <w:rPr>
+      <w:b/>
+      <w:smallCaps/>
+      <w:color w:val="404040" w:themeColor="text1" w:themeTint="BF"/>
+      <w:lang w:val="fr-FR"/>
+    </w:rPr>
   </w:style>
 </w:styles>
 </file>

</xml_diff>